<commit_message>
Ajout des versions release
</commit_message>
<xml_diff>
--- a/Animation sur les ensembles de Julia grâce à CUDA.docx
+++ b/Animation sur les ensembles de Julia grâce à CUDA.docx
@@ -259,7 +259,15 @@
       </w:r>
       <w:proofErr w:type="spellStart"/>
       <w:r>
-        <w:t>parallelisable</w:t>
+        <w:t>parall</w:t>
+      </w:r>
+      <w:r>
+        <w:t>é</w:t>
+      </w:r>
+      <w:bookmarkStart w:id="0" w:name="_GoBack"/>
+      <w:bookmarkEnd w:id="0"/>
+      <w:r>
+        <w:t>lisable</w:t>
       </w:r>
       <w:proofErr w:type="spellEnd"/>
       <w:r>
@@ -804,12 +812,7 @@
     </w:p>
     <w:p>
       <w:r>
-        <w:t>Couleur</w:t>
-      </w:r>
-      <w:bookmarkStart w:id="0" w:name="_GoBack"/>
-      <w:bookmarkEnd w:id="0"/>
-      <w:r>
-        <w:t xml:space="preserve"> dessin : </w:t>
+        <w:t xml:space="preserve">Couleur dessin : </w:t>
       </w:r>
       <w:r>
         <w:br/>

</xml_diff>